<commit_message>
Scheme 8 (sync) diagram
</commit_message>
<xml_diff>
--- a/docs/Model/Список нерешенных и неуточненных вопросов с предложениями по прототипу.docx
+++ b/docs/Model/Список нерешенных и неуточненных вопросов с предложениями по прототипу.docx
@@ -13,7 +13,6 @@
           <w:szCs w:val="28"/>
         </w:rPr>
       </w:pPr>
-      <w:bookmarkStart w:id="0" w:name="_GoBack"/>
       <w:r>
         <w:rPr>
           <w:rFonts w:ascii="Times New Roman" w:hAnsi="Times New Roman" w:cs="Times New Roman"/>
@@ -23,7 +22,6 @@
         </w:rPr>
         <w:t>Список нерешенных и неуточненных вопросов</w:t>
       </w:r>
-      <w:bookmarkEnd w:id="0"/>
       <w:r>
         <w:rPr>
           <w:rFonts w:ascii="Times New Roman" w:hAnsi="Times New Roman" w:cs="Times New Roman"/>
@@ -1398,39 +1396,7 @@
           <w:sz w:val="24"/>
           <w:szCs w:val="24"/>
         </w:rPr>
-        <w:t>(?)</w:t>
-      </w:r>
-      <w:r>
-        <w:rPr>
-          <w:rFonts w:ascii="Times New Roman" w:hAnsi="Times New Roman" w:cs="Times New Roman"/>
-          <w:sz w:val="24"/>
-          <w:szCs w:val="24"/>
-        </w:rPr>
-        <w:t xml:space="preserve"> Т</w:t>
-      </w:r>
-      <w:r>
-        <w:rPr>
-          <w:rFonts w:ascii="Times New Roman" w:hAnsi="Times New Roman" w:cs="Times New Roman"/>
-          <w:sz w:val="24"/>
-          <w:szCs w:val="24"/>
-        </w:rPr>
-        <w:t>ребуется полный перечень формализованных пожеланий заинтересованных лиц</w:t>
-      </w:r>
-      <w:r>
-        <w:rPr>
-          <w:rFonts w:ascii="Times New Roman" w:hAnsi="Times New Roman" w:cs="Times New Roman"/>
-          <w:sz w:val="24"/>
-          <w:szCs w:val="24"/>
-        </w:rPr>
-        <w:t xml:space="preserve"> по коррекции расписания</w:t>
-      </w:r>
-      <w:r>
-        <w:rPr>
-          <w:rFonts w:ascii="Times New Roman" w:hAnsi="Times New Roman" w:cs="Times New Roman"/>
-          <w:sz w:val="24"/>
-          <w:szCs w:val="24"/>
-        </w:rPr>
-        <w:t>. Например, «заказ</w:t>
+        <w:t>(?) Требуется полный перечень формализованных пожеланий заинтересованных лиц по коррекции расписания. Например, «заказ</w:t>
       </w:r>
       <w:r>
         <w:rPr>
@@ -1570,15 +1536,7 @@
           <w:sz w:val="24"/>
           <w:szCs w:val="24"/>
         </w:rPr>
-        <w:t>(*) Для прототипа не нужно.</w:t>
-      </w:r>
-      <w:r>
-        <w:rPr>
-          <w:rFonts w:ascii="Times New Roman" w:hAnsi="Times New Roman" w:cs="Times New Roman"/>
-          <w:sz w:val="24"/>
-          <w:szCs w:val="24"/>
-        </w:rPr>
-        <w:t xml:space="preserve"> </w:t>
+        <w:t xml:space="preserve">(*) Для прототипа не нужно. </w:t>
       </w:r>
     </w:p>
     <w:p>
@@ -2389,7 +2347,476 @@
         <w:t>.</w:t>
       </w:r>
     </w:p>
+    <w:p>
+      <w:pPr>
+        <w:rPr>
+          <w:rFonts w:ascii="Times New Roman" w:hAnsi="Times New Roman" w:cs="Times New Roman"/>
+          <w:sz w:val="24"/>
+          <w:szCs w:val="24"/>
+        </w:rPr>
+      </w:pPr>
+      <w:r>
+        <w:rPr>
+          <w:rFonts w:ascii="Times New Roman" w:hAnsi="Times New Roman" w:cs="Times New Roman"/>
+          <w:sz w:val="24"/>
+          <w:szCs w:val="24"/>
+        </w:rPr>
+        <w:br w:type="page"/>
+      </w:r>
+    </w:p>
+    <w:p>
+      <w:pPr>
+        <w:spacing w:after="0" w:line="240" w:lineRule="auto"/>
+        <w:rPr>
+          <w:rFonts w:ascii="Times New Roman" w:eastAsia="Times New Roman" w:hAnsi="Times New Roman" w:cs="Times New Roman"/>
+          <w:sz w:val="24"/>
+          <w:szCs w:val="24"/>
+          <w:lang w:eastAsia="ru-RU"/>
+        </w:rPr>
+      </w:pPr>
+      <w:r>
+        <w:rPr>
+          <w:rFonts w:ascii="Times New Roman" w:eastAsia="Times New Roman" w:hAnsi="Times New Roman" w:cs="Times New Roman"/>
+          <w:sz w:val="24"/>
+          <w:szCs w:val="24"/>
+          <w:lang w:eastAsia="ru-RU"/>
+        </w:rPr>
+        <w:lastRenderedPageBreak/>
+        <w:t>1) Формальная информационная модель для НСИ</w:t>
+      </w:r>
+    </w:p>
+    <w:p>
+      <w:pPr>
+        <w:spacing w:after="0" w:line="240" w:lineRule="auto"/>
+        <w:rPr>
+          <w:rFonts w:ascii="Times New Roman" w:eastAsia="Times New Roman" w:hAnsi="Times New Roman" w:cs="Times New Roman"/>
+          <w:sz w:val="24"/>
+          <w:szCs w:val="24"/>
+          <w:lang w:eastAsia="ru-RU"/>
+        </w:rPr>
+      </w:pPr>
+      <w:r>
+        <w:rPr>
+          <w:rFonts w:ascii="Times New Roman" w:eastAsia="Times New Roman" w:hAnsi="Times New Roman" w:cs="Times New Roman"/>
+          <w:sz w:val="24"/>
+          <w:szCs w:val="24"/>
+          <w:lang w:eastAsia="ru-RU"/>
+        </w:rPr>
+        <w:t>    Анализ информационных требований. Создание модели данных.</w:t>
+      </w:r>
+    </w:p>
+    <w:p>
+      <w:pPr>
+        <w:spacing w:after="0" w:line="240" w:lineRule="auto"/>
+        <w:rPr>
+          <w:rFonts w:ascii="Times New Roman" w:eastAsia="Times New Roman" w:hAnsi="Times New Roman" w:cs="Times New Roman"/>
+          <w:sz w:val="24"/>
+          <w:szCs w:val="24"/>
+          <w:lang w:eastAsia="ru-RU"/>
+        </w:rPr>
+      </w:pPr>
+    </w:p>
+    <w:p>
+      <w:pPr>
+        <w:spacing w:after="0" w:line="240" w:lineRule="auto"/>
+        <w:rPr>
+          <w:rFonts w:ascii="Times New Roman" w:eastAsia="Times New Roman" w:hAnsi="Times New Roman" w:cs="Times New Roman"/>
+          <w:sz w:val="24"/>
+          <w:szCs w:val="24"/>
+          <w:lang w:eastAsia="ru-RU"/>
+        </w:rPr>
+      </w:pPr>
+      <w:r>
+        <w:rPr>
+          <w:rFonts w:ascii="Times New Roman" w:eastAsia="Times New Roman" w:hAnsi="Times New Roman" w:cs="Times New Roman"/>
+          <w:sz w:val="24"/>
+          <w:szCs w:val="24"/>
+          <w:lang w:eastAsia="ru-RU"/>
+        </w:rPr>
+        <w:t>2) Программная реализация математическая модель объектов производства.</w:t>
+      </w:r>
+    </w:p>
+    <w:p>
+      <w:pPr>
+        <w:spacing w:after="0" w:line="240" w:lineRule="auto"/>
+        <w:rPr>
+          <w:rFonts w:ascii="Times New Roman" w:eastAsia="Times New Roman" w:hAnsi="Times New Roman" w:cs="Times New Roman"/>
+          <w:sz w:val="24"/>
+          <w:szCs w:val="24"/>
+          <w:lang w:eastAsia="ru-RU"/>
+        </w:rPr>
+      </w:pPr>
+      <w:r>
+        <w:rPr>
+          <w:rFonts w:ascii="Times New Roman" w:eastAsia="Times New Roman" w:hAnsi="Times New Roman" w:cs="Times New Roman"/>
+          <w:sz w:val="24"/>
+          <w:szCs w:val="24"/>
+          <w:lang w:eastAsia="ru-RU"/>
+        </w:rPr>
+        <w:t>    Анализ моделей объектов производства: завод, лит</w:t>
+      </w:r>
+      <w:bookmarkStart w:id="0" w:name="_GoBack"/>
+      <w:bookmarkEnd w:id="0"/>
+      <w:r>
+        <w:rPr>
+          <w:rFonts w:ascii="Times New Roman" w:eastAsia="Times New Roman" w:hAnsi="Times New Roman" w:cs="Times New Roman"/>
+          <w:sz w:val="24"/>
+          <w:szCs w:val="24"/>
+          <w:lang w:eastAsia="ru-RU"/>
+        </w:rPr>
+        <w:t xml:space="preserve">ейное отделение, литейный агрегат, миксер, миксер </w:t>
+      </w:r>
+      <w:proofErr w:type="spellStart"/>
+      <w:r>
+        <w:rPr>
+          <w:rFonts w:ascii="Times New Roman" w:eastAsia="Times New Roman" w:hAnsi="Times New Roman" w:cs="Times New Roman"/>
+          <w:sz w:val="24"/>
+          <w:szCs w:val="24"/>
+          <w:lang w:eastAsia="ru-RU"/>
+        </w:rPr>
+        <w:t>копильник</w:t>
+      </w:r>
+      <w:proofErr w:type="spellEnd"/>
+      <w:r>
+        <w:rPr>
+          <w:rFonts w:ascii="Times New Roman" w:eastAsia="Times New Roman" w:hAnsi="Times New Roman" w:cs="Times New Roman"/>
+          <w:sz w:val="24"/>
+          <w:szCs w:val="24"/>
+          <w:lang w:eastAsia="ru-RU"/>
+        </w:rPr>
+        <w:t xml:space="preserve">, миксер </w:t>
+      </w:r>
+      <w:proofErr w:type="spellStart"/>
+      <w:r>
+        <w:rPr>
+          <w:rFonts w:ascii="Times New Roman" w:eastAsia="Times New Roman" w:hAnsi="Times New Roman" w:cs="Times New Roman"/>
+          <w:sz w:val="24"/>
+          <w:szCs w:val="24"/>
+          <w:lang w:eastAsia="ru-RU"/>
+        </w:rPr>
+        <w:t>раздатка</w:t>
+      </w:r>
+      <w:proofErr w:type="spellEnd"/>
+      <w:r>
+        <w:rPr>
+          <w:rFonts w:ascii="Times New Roman" w:eastAsia="Times New Roman" w:hAnsi="Times New Roman" w:cs="Times New Roman"/>
+          <w:sz w:val="24"/>
+          <w:szCs w:val="24"/>
+          <w:lang w:eastAsia="ru-RU"/>
+        </w:rPr>
+        <w:t xml:space="preserve">, литейная машина, линия гомогенизации и резки, оснастка, фильтр, </w:t>
+      </w:r>
+      <w:proofErr w:type="spellStart"/>
+      <w:r>
+        <w:rPr>
+          <w:rFonts w:ascii="Times New Roman" w:eastAsia="Times New Roman" w:hAnsi="Times New Roman" w:cs="Times New Roman"/>
+          <w:sz w:val="24"/>
+          <w:szCs w:val="24"/>
+          <w:lang w:eastAsia="ru-RU"/>
+        </w:rPr>
+        <w:t>разогреватель</w:t>
+      </w:r>
+      <w:proofErr w:type="spellEnd"/>
+      <w:r>
+        <w:rPr>
+          <w:rFonts w:ascii="Times New Roman" w:eastAsia="Times New Roman" w:hAnsi="Times New Roman" w:cs="Times New Roman"/>
+          <w:sz w:val="24"/>
+          <w:szCs w:val="24"/>
+          <w:lang w:eastAsia="ru-RU"/>
+        </w:rPr>
+        <w:t xml:space="preserve"> фильтров, план на </w:t>
+      </w:r>
+      <w:proofErr w:type="spellStart"/>
+      <w:r>
+        <w:rPr>
+          <w:rFonts w:ascii="Times New Roman" w:eastAsia="Times New Roman" w:hAnsi="Times New Roman" w:cs="Times New Roman"/>
+          <w:sz w:val="24"/>
+          <w:szCs w:val="24"/>
+          <w:lang w:eastAsia="ru-RU"/>
+        </w:rPr>
+        <w:t>выливку</w:t>
+      </w:r>
+      <w:proofErr w:type="spellEnd"/>
+      <w:r>
+        <w:rPr>
+          <w:rFonts w:ascii="Times New Roman" w:eastAsia="Times New Roman" w:hAnsi="Times New Roman" w:cs="Times New Roman"/>
+          <w:sz w:val="24"/>
+          <w:szCs w:val="24"/>
+          <w:lang w:eastAsia="ru-RU"/>
+        </w:rPr>
+        <w:t xml:space="preserve"> электролизера. Выбор оптимальных структур данных. Реализация их.</w:t>
+      </w:r>
+    </w:p>
+    <w:p>
+      <w:pPr>
+        <w:spacing w:after="0" w:line="240" w:lineRule="auto"/>
+        <w:rPr>
+          <w:rFonts w:ascii="Times New Roman" w:eastAsia="Times New Roman" w:hAnsi="Times New Roman" w:cs="Times New Roman"/>
+          <w:sz w:val="24"/>
+          <w:szCs w:val="24"/>
+          <w:lang w:eastAsia="ru-RU"/>
+        </w:rPr>
+      </w:pPr>
+    </w:p>
+    <w:p>
+      <w:pPr>
+        <w:spacing w:after="0" w:line="240" w:lineRule="auto"/>
+        <w:rPr>
+          <w:rFonts w:ascii="Times New Roman" w:eastAsia="Times New Roman" w:hAnsi="Times New Roman" w:cs="Times New Roman"/>
+          <w:sz w:val="24"/>
+          <w:szCs w:val="24"/>
+          <w:lang w:eastAsia="ru-RU"/>
+        </w:rPr>
+      </w:pPr>
+      <w:r>
+        <w:rPr>
+          <w:rFonts w:ascii="Times New Roman" w:eastAsia="Times New Roman" w:hAnsi="Times New Roman" w:cs="Times New Roman"/>
+          <w:sz w:val="24"/>
+          <w:szCs w:val="24"/>
+          <w:lang w:eastAsia="ru-RU"/>
+        </w:rPr>
+        <w:t xml:space="preserve">3) Программная реализация разбора входных данных в формате </w:t>
+      </w:r>
+      <w:proofErr w:type="spellStart"/>
+      <w:r>
+        <w:rPr>
+          <w:rFonts w:ascii="Times New Roman" w:eastAsia="Times New Roman" w:hAnsi="Times New Roman" w:cs="Times New Roman"/>
+          <w:sz w:val="24"/>
+          <w:szCs w:val="24"/>
+          <w:lang w:eastAsia="ru-RU"/>
+        </w:rPr>
+        <w:t>excel</w:t>
+      </w:r>
+      <w:proofErr w:type="spellEnd"/>
+      <w:r>
+        <w:rPr>
+          <w:rFonts w:ascii="Times New Roman" w:eastAsia="Times New Roman" w:hAnsi="Times New Roman" w:cs="Times New Roman"/>
+          <w:sz w:val="24"/>
+          <w:szCs w:val="24"/>
+          <w:lang w:eastAsia="ru-RU"/>
+        </w:rPr>
+        <w:t>.</w:t>
+      </w:r>
+      <w:r>
+        <w:rPr>
+          <w:rFonts w:ascii="Times New Roman" w:eastAsia="Times New Roman" w:hAnsi="Times New Roman" w:cs="Times New Roman"/>
+          <w:sz w:val="24"/>
+          <w:szCs w:val="24"/>
+          <w:lang w:eastAsia="ru-RU"/>
+        </w:rPr>
+        <w:br/>
+        <w:t xml:space="preserve">    Синтаксический анализ входных данных с последующим преобразованием в структуру данных с использованием методологии TDD (Разработка через тестирование) </w:t>
+      </w:r>
+    </w:p>
+    <w:p>
+      <w:pPr>
+        <w:spacing w:after="0" w:line="240" w:lineRule="auto"/>
+        <w:rPr>
+          <w:rFonts w:ascii="Times New Roman" w:eastAsia="Times New Roman" w:hAnsi="Times New Roman" w:cs="Times New Roman"/>
+          <w:sz w:val="24"/>
+          <w:szCs w:val="24"/>
+          <w:lang w:eastAsia="ru-RU"/>
+        </w:rPr>
+      </w:pPr>
+      <w:r>
+        <w:rPr>
+          <w:rFonts w:ascii="Times New Roman" w:eastAsia="Times New Roman" w:hAnsi="Times New Roman" w:cs="Times New Roman"/>
+          <w:sz w:val="24"/>
+          <w:szCs w:val="24"/>
+          <w:lang w:eastAsia="ru-RU"/>
+        </w:rPr>
+        <w:br/>
+        <w:t>4) Программная реализация сохранение данных в БД.</w:t>
+      </w:r>
+    </w:p>
+    <w:p>
+      <w:pPr>
+        <w:spacing w:after="0" w:line="240" w:lineRule="auto"/>
+        <w:rPr>
+          <w:rFonts w:ascii="Times New Roman" w:eastAsia="Times New Roman" w:hAnsi="Times New Roman" w:cs="Times New Roman"/>
+          <w:sz w:val="24"/>
+          <w:szCs w:val="24"/>
+          <w:lang w:eastAsia="ru-RU"/>
+        </w:rPr>
+      </w:pPr>
+      <w:r>
+        <w:rPr>
+          <w:rFonts w:ascii="Times New Roman" w:eastAsia="Times New Roman" w:hAnsi="Times New Roman" w:cs="Times New Roman"/>
+          <w:sz w:val="24"/>
+          <w:szCs w:val="24"/>
+          <w:lang w:eastAsia="ru-RU"/>
+        </w:rPr>
+        <w:t>    Реализация подключения к БД. Вставка данных в таблицы БД.</w:t>
+      </w:r>
+    </w:p>
+    <w:p>
+      <w:pPr>
+        <w:spacing w:after="0" w:line="240" w:lineRule="auto"/>
+        <w:rPr>
+          <w:rFonts w:ascii="Times New Roman" w:eastAsia="Times New Roman" w:hAnsi="Times New Roman" w:cs="Times New Roman"/>
+          <w:sz w:val="24"/>
+          <w:szCs w:val="24"/>
+          <w:lang w:eastAsia="ru-RU"/>
+        </w:rPr>
+      </w:pPr>
+    </w:p>
+    <w:p>
+      <w:pPr>
+        <w:spacing w:after="0" w:line="240" w:lineRule="auto"/>
+        <w:rPr>
+          <w:rFonts w:ascii="Times New Roman" w:eastAsia="Times New Roman" w:hAnsi="Times New Roman" w:cs="Times New Roman"/>
+          <w:sz w:val="24"/>
+          <w:szCs w:val="24"/>
+          <w:lang w:eastAsia="ru-RU"/>
+        </w:rPr>
+      </w:pPr>
+      <w:r>
+        <w:rPr>
+          <w:rFonts w:ascii="Times New Roman" w:eastAsia="Times New Roman" w:hAnsi="Times New Roman" w:cs="Times New Roman"/>
+          <w:sz w:val="24"/>
+          <w:szCs w:val="24"/>
+          <w:lang w:eastAsia="ru-RU"/>
+        </w:rPr>
+        <w:t>5) Программная реализация ограничения по сырцу</w:t>
+      </w:r>
+    </w:p>
+    <w:p>
+      <w:pPr>
+        <w:spacing w:after="0" w:line="240" w:lineRule="auto"/>
+        <w:rPr>
+          <w:rFonts w:ascii="Times New Roman" w:eastAsia="Times New Roman" w:hAnsi="Times New Roman" w:cs="Times New Roman"/>
+          <w:sz w:val="24"/>
+          <w:szCs w:val="24"/>
+          <w:lang w:eastAsia="ru-RU"/>
+        </w:rPr>
+      </w:pPr>
+      <w:r>
+        <w:rPr>
+          <w:rFonts w:ascii="Times New Roman" w:eastAsia="Times New Roman" w:hAnsi="Times New Roman" w:cs="Times New Roman"/>
+          <w:sz w:val="24"/>
+          <w:szCs w:val="24"/>
+          <w:lang w:eastAsia="ru-RU"/>
+        </w:rPr>
+        <w:t xml:space="preserve">    Выбор структуры данных для математических моделей: часть заказа, ходка. Реализация алгоритма с использованием методологии TDD (Разработка через тестирование) </w:t>
+      </w:r>
+    </w:p>
+    <w:p>
+      <w:pPr>
+        <w:spacing w:after="0" w:line="240" w:lineRule="auto"/>
+        <w:rPr>
+          <w:rFonts w:ascii="Times New Roman" w:eastAsia="Times New Roman" w:hAnsi="Times New Roman" w:cs="Times New Roman"/>
+          <w:sz w:val="24"/>
+          <w:szCs w:val="24"/>
+          <w:lang w:eastAsia="ru-RU"/>
+        </w:rPr>
+      </w:pPr>
+    </w:p>
+    <w:p>
+      <w:pPr>
+        <w:spacing w:after="0" w:line="240" w:lineRule="auto"/>
+        <w:rPr>
+          <w:rFonts w:ascii="Times New Roman" w:eastAsia="Times New Roman" w:hAnsi="Times New Roman" w:cs="Times New Roman"/>
+          <w:sz w:val="24"/>
+          <w:szCs w:val="24"/>
+          <w:lang w:eastAsia="ru-RU"/>
+        </w:rPr>
+      </w:pPr>
+      <w:r>
+        <w:rPr>
+          <w:rFonts w:ascii="Times New Roman" w:eastAsia="Times New Roman" w:hAnsi="Times New Roman" w:cs="Times New Roman"/>
+          <w:sz w:val="24"/>
+          <w:szCs w:val="24"/>
+          <w:lang w:eastAsia="ru-RU"/>
+        </w:rPr>
+        <w:t xml:space="preserve">6) Программная </w:t>
+      </w:r>
+      <w:proofErr w:type="spellStart"/>
+      <w:r>
+        <w:rPr>
+          <w:rFonts w:ascii="Times New Roman" w:eastAsia="Times New Roman" w:hAnsi="Times New Roman" w:cs="Times New Roman"/>
+          <w:sz w:val="24"/>
+          <w:szCs w:val="24"/>
+          <w:lang w:eastAsia="ru-RU"/>
+        </w:rPr>
+        <w:t>реализа</w:t>
+      </w:r>
+      <w:proofErr w:type="spellEnd"/>
+      <w:r>
+        <w:rPr>
+          <w:rFonts w:ascii="Times New Roman" w:eastAsia="Times New Roman" w:hAnsi="Times New Roman" w:cs="Times New Roman"/>
+          <w:sz w:val="24"/>
+          <w:szCs w:val="24"/>
+          <w:lang w:eastAsia="ru-RU"/>
+        </w:rPr>
+        <w:t xml:space="preserve"> процесса литья.</w:t>
+      </w:r>
+      <w:r>
+        <w:rPr>
+          <w:rFonts w:ascii="Times New Roman" w:eastAsia="Times New Roman" w:hAnsi="Times New Roman" w:cs="Times New Roman"/>
+          <w:sz w:val="24"/>
+          <w:szCs w:val="24"/>
+          <w:lang w:eastAsia="ru-RU"/>
+        </w:rPr>
+        <w:br/>
+        <w:t xml:space="preserve">    Выбор структуры данных для схем агрегатов и операций на них (подготовки миксера, подготовка </w:t>
+      </w:r>
+      <w:proofErr w:type="spellStart"/>
+      <w:r>
+        <w:rPr>
+          <w:rFonts w:ascii="Times New Roman" w:eastAsia="Times New Roman" w:hAnsi="Times New Roman" w:cs="Times New Roman"/>
+          <w:sz w:val="24"/>
+          <w:szCs w:val="24"/>
+          <w:lang w:eastAsia="ru-RU"/>
+        </w:rPr>
+        <w:t>раздатки</w:t>
+      </w:r>
+      <w:proofErr w:type="spellEnd"/>
+      <w:r>
+        <w:rPr>
+          <w:rFonts w:ascii="Times New Roman" w:eastAsia="Times New Roman" w:hAnsi="Times New Roman" w:cs="Times New Roman"/>
+          <w:sz w:val="24"/>
+          <w:szCs w:val="24"/>
+          <w:lang w:eastAsia="ru-RU"/>
+        </w:rPr>
+        <w:t xml:space="preserve">, замена </w:t>
+      </w:r>
+      <w:proofErr w:type="spellStart"/>
+      <w:proofErr w:type="gramStart"/>
+      <w:r>
+        <w:rPr>
+          <w:rFonts w:ascii="Times New Roman" w:eastAsia="Times New Roman" w:hAnsi="Times New Roman" w:cs="Times New Roman"/>
+          <w:sz w:val="24"/>
+          <w:szCs w:val="24"/>
+          <w:lang w:eastAsia="ru-RU"/>
+        </w:rPr>
+        <w:t>оснастки,литья</w:t>
+      </w:r>
+      <w:proofErr w:type="spellEnd"/>
+      <w:proofErr w:type="gramEnd"/>
+      <w:r>
+        <w:rPr>
+          <w:rFonts w:ascii="Times New Roman" w:eastAsia="Times New Roman" w:hAnsi="Times New Roman" w:cs="Times New Roman"/>
+          <w:sz w:val="24"/>
+          <w:szCs w:val="24"/>
+          <w:lang w:eastAsia="ru-RU"/>
+        </w:rPr>
+        <w:t xml:space="preserve">). Реализация алгоритма процесса литья для каждого агрегата с использованием методологии TDD (Разработка через тестирование) </w:t>
+      </w:r>
+    </w:p>
+    <w:p>
+      <w:pPr>
+        <w:spacing w:line="276" w:lineRule="auto"/>
+        <w:ind w:firstLine="567"/>
+        <w:jc w:val="both"/>
+        <w:rPr>
+          <w:rFonts w:ascii="Times New Roman" w:hAnsi="Times New Roman" w:cs="Times New Roman"/>
+          <w:sz w:val="24"/>
+          <w:szCs w:val="24"/>
+        </w:rPr>
+      </w:pPr>
+    </w:p>
     <w:sectPr>
+      <w:footerReference w:type="default" r:id="rId7"/>
       <w:pgSz w:w="11906" w:h="16838"/>
       <w:pgMar w:top="1134" w:right="851" w:bottom="1134" w:left="1134" w:header="709" w:footer="709" w:gutter="0"/>
       <w:cols w:space="708"/>
@@ -2397,6 +2824,101 @@
     </w:sectPr>
   </w:body>
 </w:document>
+</file>
+
+<file path=word/endnotes.xml><?xml version="1.0" encoding="utf-8"?>
+<w:endnotes xmlns:wpc="http://schemas.microsoft.com/office/word/2010/wordprocessingCanvas" xmlns:mc="http://schemas.openxmlformats.org/markup-compatibility/2006" xmlns:o="urn:schemas-microsoft-com:office:office" xmlns:r="http://schemas.openxmlformats.org/officeDocument/2006/relationships" xmlns:m="http://schemas.openxmlformats.org/officeDocument/2006/math" xmlns:v="urn:schemas-microsoft-com:vml" xmlns:wp14="http://schemas.microsoft.com/office/word/2010/wordprocessingDrawing" xmlns:wp="http://schemas.openxmlformats.org/drawingml/2006/wordprocessingDrawing" xmlns:w10="urn:schemas-microsoft-com:office:word" xmlns:w="http://schemas.openxmlformats.org/wordprocessingml/2006/main" xmlns:w14="http://schemas.microsoft.com/office/word/2010/wordml" xmlns:w15="http://schemas.microsoft.com/office/word/2012/wordml" xmlns:wpg="http://schemas.microsoft.com/office/word/2010/wordprocessingGroup" xmlns:wpi="http://schemas.microsoft.com/office/word/2010/wordprocessingInk" xmlns:wne="http://schemas.microsoft.com/office/word/2006/wordml" xmlns:wps="http://schemas.microsoft.com/office/word/2010/wordprocessingShape" mc:Ignorable="w14 w15 wp14">
+  <w:endnote w:type="separator" w:id="-1">
+    <w:p>
+      <w:pPr>
+        <w:spacing w:after="0" w:line="240" w:lineRule="auto"/>
+      </w:pPr>
+      <w:r>
+        <w:separator/>
+      </w:r>
+    </w:p>
+  </w:endnote>
+  <w:endnote w:type="continuationSeparator" w:id="0">
+    <w:p>
+      <w:pPr>
+        <w:spacing w:after="0" w:line="240" w:lineRule="auto"/>
+      </w:pPr>
+      <w:r>
+        <w:continuationSeparator/>
+      </w:r>
+    </w:p>
+  </w:endnote>
+</w:endnotes>
+</file>
+
+<file path=word/footer1.xml><?xml version="1.0" encoding="utf-8"?>
+<w:ftr xmlns:wpc="http://schemas.microsoft.com/office/word/2010/wordprocessingCanvas" xmlns:mc="http://schemas.openxmlformats.org/markup-compatibility/2006" xmlns:o="urn:schemas-microsoft-com:office:office" xmlns:r="http://schemas.openxmlformats.org/officeDocument/2006/relationships" xmlns:m="http://schemas.openxmlformats.org/officeDocument/2006/math" xmlns:v="urn:schemas-microsoft-com:vml" xmlns:wp14="http://schemas.microsoft.com/office/word/2010/wordprocessingDrawing" xmlns:wp="http://schemas.openxmlformats.org/drawingml/2006/wordprocessingDrawing" xmlns:w10="urn:schemas-microsoft-com:office:word" xmlns:w="http://schemas.openxmlformats.org/wordprocessingml/2006/main" xmlns:w14="http://schemas.microsoft.com/office/word/2010/wordml" xmlns:w15="http://schemas.microsoft.com/office/word/2012/wordml" xmlns:wpg="http://schemas.microsoft.com/office/word/2010/wordprocessingGroup" xmlns:wpi="http://schemas.microsoft.com/office/word/2010/wordprocessingInk" xmlns:wne="http://schemas.microsoft.com/office/word/2006/wordml" xmlns:wps="http://schemas.microsoft.com/office/word/2010/wordprocessingShape" mc:Ignorable="w14 w15 wp14">
+  <w:sdt>
+    <w:sdtPr>
+      <w:id w:val="1989287311"/>
+      <w:docPartObj>
+        <w:docPartGallery w:val="Page Numbers (Bottom of Page)"/>
+        <w:docPartUnique/>
+      </w:docPartObj>
+    </w:sdtPr>
+    <w:sdtContent>
+      <w:p>
+        <w:pPr>
+          <w:pStyle w:val="a6"/>
+          <w:jc w:val="right"/>
+        </w:pPr>
+        <w:r>
+          <w:fldChar w:fldCharType="begin"/>
+        </w:r>
+        <w:r>
+          <w:instrText>PAGE   \* MERGEFORMAT</w:instrText>
+        </w:r>
+        <w:r>
+          <w:fldChar w:fldCharType="separate"/>
+        </w:r>
+        <w:r>
+          <w:rPr>
+            <w:noProof/>
+          </w:rPr>
+          <w:t>4</w:t>
+        </w:r>
+        <w:r>
+          <w:fldChar w:fldCharType="end"/>
+        </w:r>
+      </w:p>
+    </w:sdtContent>
+  </w:sdt>
+  <w:p>
+    <w:pPr>
+      <w:pStyle w:val="a6"/>
+    </w:pPr>
+  </w:p>
+</w:ftr>
+</file>
+
+<file path=word/footnotes.xml><?xml version="1.0" encoding="utf-8"?>
+<w:footnotes xmlns:wpc="http://schemas.microsoft.com/office/word/2010/wordprocessingCanvas" xmlns:mc="http://schemas.openxmlformats.org/markup-compatibility/2006" xmlns:o="urn:schemas-microsoft-com:office:office" xmlns:r="http://schemas.openxmlformats.org/officeDocument/2006/relationships" xmlns:m="http://schemas.openxmlformats.org/officeDocument/2006/math" xmlns:v="urn:schemas-microsoft-com:vml" xmlns:wp14="http://schemas.microsoft.com/office/word/2010/wordprocessingDrawing" xmlns:wp="http://schemas.openxmlformats.org/drawingml/2006/wordprocessingDrawing" xmlns:w10="urn:schemas-microsoft-com:office:word" xmlns:w="http://schemas.openxmlformats.org/wordprocessingml/2006/main" xmlns:w14="http://schemas.microsoft.com/office/word/2010/wordml" xmlns:w15="http://schemas.microsoft.com/office/word/2012/wordml" xmlns:wpg="http://schemas.microsoft.com/office/word/2010/wordprocessingGroup" xmlns:wpi="http://schemas.microsoft.com/office/word/2010/wordprocessingInk" xmlns:wne="http://schemas.microsoft.com/office/word/2006/wordml" xmlns:wps="http://schemas.microsoft.com/office/word/2010/wordprocessingShape" mc:Ignorable="w14 w15 wp14">
+  <w:footnote w:type="separator" w:id="-1">
+    <w:p>
+      <w:pPr>
+        <w:spacing w:after="0" w:line="240" w:lineRule="auto"/>
+      </w:pPr>
+      <w:r>
+        <w:separator/>
+      </w:r>
+    </w:p>
+  </w:footnote>
+  <w:footnote w:type="continuationSeparator" w:id="0">
+    <w:p>
+      <w:pPr>
+        <w:spacing w:after="0" w:line="240" w:lineRule="auto"/>
+      </w:pPr>
+      <w:r>
+        <w:continuationSeparator/>
+      </w:r>
+    </w:p>
+  </w:footnote>
+</w:footnotes>
 </file>
 
 <file path=word/numbering.xml><?xml version="1.0" encoding="utf-8"?>
@@ -3201,6 +3723,80 @@
       <w:contextualSpacing/>
     </w:pPr>
   </w:style>
+  <w:style w:type="paragraph" w:styleId="a4">
+    <w:name w:val="header"/>
+    <w:basedOn w:val="a"/>
+    <w:link w:val="a5"/>
+    <w:uiPriority w:val="99"/>
+    <w:unhideWhenUsed/>
+    <w:rsid w:val="00C87C26"/>
+    <w:pPr>
+      <w:tabs>
+        <w:tab w:val="center" w:pos="4677"/>
+        <w:tab w:val="right" w:pos="9355"/>
+      </w:tabs>
+      <w:spacing w:after="0" w:line="240" w:lineRule="auto"/>
+    </w:pPr>
+  </w:style>
+  <w:style w:type="character" w:customStyle="1" w:styleId="a5">
+    <w:name w:val="Верхний колонтитул Знак"/>
+    <w:basedOn w:val="a0"/>
+    <w:link w:val="a4"/>
+    <w:uiPriority w:val="99"/>
+    <w:rsid w:val="00C87C26"/>
+  </w:style>
+  <w:style w:type="paragraph" w:styleId="a6">
+    <w:name w:val="footer"/>
+    <w:basedOn w:val="a"/>
+    <w:link w:val="a7"/>
+    <w:uiPriority w:val="99"/>
+    <w:unhideWhenUsed/>
+    <w:rsid w:val="00C87C26"/>
+    <w:pPr>
+      <w:tabs>
+        <w:tab w:val="center" w:pos="4677"/>
+        <w:tab w:val="right" w:pos="9355"/>
+      </w:tabs>
+      <w:spacing w:after="0" w:line="240" w:lineRule="auto"/>
+    </w:pPr>
+  </w:style>
+  <w:style w:type="character" w:customStyle="1" w:styleId="a7">
+    <w:name w:val="Нижний колонтитул Знак"/>
+    <w:basedOn w:val="a0"/>
+    <w:link w:val="a6"/>
+    <w:uiPriority w:val="99"/>
+    <w:rsid w:val="00C87C26"/>
+  </w:style>
+  <w:style w:type="paragraph" w:styleId="a8">
+    <w:name w:val="Balloon Text"/>
+    <w:basedOn w:val="a"/>
+    <w:link w:val="a9"/>
+    <w:uiPriority w:val="99"/>
+    <w:semiHidden/>
+    <w:unhideWhenUsed/>
+    <w:rsid w:val="00C87C26"/>
+    <w:pPr>
+      <w:spacing w:after="0" w:line="240" w:lineRule="auto"/>
+    </w:pPr>
+    <w:rPr>
+      <w:rFonts w:ascii="Segoe UI" w:hAnsi="Segoe UI" w:cs="Segoe UI"/>
+      <w:sz w:val="18"/>
+      <w:szCs w:val="18"/>
+    </w:rPr>
+  </w:style>
+  <w:style w:type="character" w:customStyle="1" w:styleId="a9">
+    <w:name w:val="Текст выноски Знак"/>
+    <w:basedOn w:val="a0"/>
+    <w:link w:val="a8"/>
+    <w:uiPriority w:val="99"/>
+    <w:semiHidden/>
+    <w:rsid w:val="00C87C26"/>
+    <w:rPr>
+      <w:rFonts w:ascii="Segoe UI" w:hAnsi="Segoe UI" w:cs="Segoe UI"/>
+      <w:sz w:val="18"/>
+      <w:szCs w:val="18"/>
+    </w:rPr>
+  </w:style>
 </w:styles>
 </file>
 

</xml_diff>